<commit_message>
training and validation complete.
</commit_message>
<xml_diff>
--- a/References/NLP JD and Task.docx
+++ b/References/NLP JD and Task.docx
@@ -7737,6 +7737,14 @@
 </file>
 
 <file path=customXml/item1.xml><?xml version="1.0" encoding="utf-8"?>
+<p:properties xmlns:p="http://schemas.microsoft.com/office/2006/metadata/properties" xmlns:xsi="http://www.w3.org/2001/XMLSchema-instance" xmlns:pc="http://schemas.microsoft.com/office/infopath/2007/PartnerControls">
+  <documentManagement>
+    <_activity xmlns="511fba2b-bebc-46ee-aebf-e23c8cf86bd4" xsi:nil="true"/>
+  </documentManagement>
+</p:properties>
+</file>
+
+<file path=customXml/item2.xml><?xml version="1.0" encoding="utf-8"?>
 <ct:contentTypeSchema xmlns:ct="http://schemas.microsoft.com/office/2006/metadata/contentType" xmlns:ma="http://schemas.microsoft.com/office/2006/metadata/properties/metaAttributes" ct:_="" ma:_="" ma:contentTypeName="Document" ma:contentTypeID="0x0101006544FB838C78D548AA03F803137413B2" ma:contentTypeVersion="6" ma:contentTypeDescription="Create a new document." ma:contentTypeScope="" ma:versionID="1dd444219454e1ad49e723622e4f20c2">
   <xsd:schema xmlns:xsd="http://www.w3.org/2001/XMLSchema" xmlns:xs="http://www.w3.org/2001/XMLSchema" xmlns:p="http://schemas.microsoft.com/office/2006/metadata/properties" xmlns:ns3="511fba2b-bebc-46ee-aebf-e23c8cf86bd4" xmlns:ns4="53b6a0ea-cdde-4a3a-a5ee-0b67a8e2b3db" targetNamespace="http://schemas.microsoft.com/office/2006/metadata/properties" ma:root="true" ma:fieldsID="497d7c4d63733645f823351eb143fb97" ns3:_="" ns4:_="">
     <xsd:import namespace="511fba2b-bebc-46ee-aebf-e23c8cf86bd4"/>
@@ -7897,14 +7905,6 @@
 </ct:contentTypeSchema>
 </file>
 
-<file path=customXml/item2.xml><?xml version="1.0" encoding="utf-8"?>
-<p:properties xmlns:p="http://schemas.microsoft.com/office/2006/metadata/properties" xmlns:xsi="http://www.w3.org/2001/XMLSchema-instance" xmlns:pc="http://schemas.microsoft.com/office/infopath/2007/PartnerControls">
-  <documentManagement>
-    <_activity xmlns="511fba2b-bebc-46ee-aebf-e23c8cf86bd4" xsi:nil="true"/>
-  </documentManagement>
-</p:properties>
-</file>
-
 <file path=customXml/item3.xml><?xml version="1.0" encoding="utf-8"?>
 <?mso-contentType ?>
 <FormTemplates xmlns="http://schemas.microsoft.com/sharepoint/v3/contenttype/forms">
@@ -7915,6 +7915,16 @@
 </file>
 
 <file path=customXml/itemProps1.xml><?xml version="1.0" encoding="utf-8"?>
+<ds:datastoreItem xmlns:ds="http://schemas.openxmlformats.org/officeDocument/2006/customXml" ds:itemID="{77F62531-FEE4-46D7-9DF2-E1908AB32CF0}">
+  <ds:schemaRefs>
+    <ds:schemaRef ds:uri="http://schemas.microsoft.com/office/2006/metadata/properties"/>
+    <ds:schemaRef ds:uri="http://schemas.microsoft.com/office/infopath/2007/PartnerControls"/>
+    <ds:schemaRef ds:uri="511fba2b-bebc-46ee-aebf-e23c8cf86bd4"/>
+  </ds:schemaRefs>
+</ds:datastoreItem>
+</file>
+
+<file path=customXml/itemProps2.xml><?xml version="1.0" encoding="utf-8"?>
 <ds:datastoreItem xmlns:ds="http://schemas.openxmlformats.org/officeDocument/2006/customXml" ds:itemID="{74DD6A8F-BDFC-42D9-AB69-13F4853E711F}">
   <ds:schemaRefs>
     <ds:schemaRef ds:uri="http://schemas.microsoft.com/office/2006/metadata/contentType"/>
@@ -7933,16 +7943,6 @@
 </ds:datastoreItem>
 </file>
 
-<file path=customXml/itemProps2.xml><?xml version="1.0" encoding="utf-8"?>
-<ds:datastoreItem xmlns:ds="http://schemas.openxmlformats.org/officeDocument/2006/customXml" ds:itemID="{77F62531-FEE4-46D7-9DF2-E1908AB32CF0}">
-  <ds:schemaRefs>
-    <ds:schemaRef ds:uri="http://schemas.microsoft.com/office/2006/metadata/properties"/>
-    <ds:schemaRef ds:uri="http://schemas.microsoft.com/office/infopath/2007/PartnerControls"/>
-    <ds:schemaRef ds:uri="511fba2b-bebc-46ee-aebf-e23c8cf86bd4"/>
-  </ds:schemaRefs>
-</ds:datastoreItem>
-</file>
-
 <file path=customXml/itemProps3.xml><?xml version="1.0" encoding="utf-8"?>
 <ds:datastoreItem xmlns:ds="http://schemas.openxmlformats.org/officeDocument/2006/customXml" ds:itemID="{55D90409-9AD9-4FB5-ACB6-C1E555F1B652}">
   <ds:schemaRefs>

</xml_diff>